<commit_message>
more fixes... should be final copy for iteration...
</commit_message>
<xml_diff>
--- a/Current MySQL RDS Database Schema.docx
+++ b/Current MySQL RDS Database Schema.docx
@@ -173,10 +173,10 @@
         </w:rPr>
         <w:lastRenderedPageBreak/>
         <w:drawing>
-          <wp:inline distT="0" distB="0" distL="0" distR="0" wp14:anchorId="334AD3F7" wp14:editId="1FC4B29F">
-            <wp:extent cx="5943600" cy="1866265"/>
-            <wp:effectExtent l="0" t="0" r="0" b="635"/>
-            <wp:docPr id="5" name="Picture 5" descr="Text&#10;&#10;Description automatically generated"/>
+          <wp:inline distT="0" distB="0" distL="0" distR="0" wp14:anchorId="76173F32" wp14:editId="24C6E964">
+            <wp:extent cx="5943600" cy="1885950"/>
+            <wp:effectExtent l="0" t="0" r="0" b="6350"/>
+            <wp:docPr id="15" name="Picture 15" descr="Text&#10;&#10;Description automatically generated"/>
             <wp:cNvGraphicFramePr>
               <a:graphicFrameLocks xmlns:a="http://schemas.openxmlformats.org/drawingml/2006/main" noChangeAspect="1"/>
             </wp:cNvGraphicFramePr>
@@ -184,7 +184,7 @@
               <a:graphicData uri="http://schemas.openxmlformats.org/drawingml/2006/picture">
                 <pic:pic xmlns:pic="http://schemas.openxmlformats.org/drawingml/2006/picture">
                   <pic:nvPicPr>
-                    <pic:cNvPr id="5" name="Picture 5" descr="Text&#10;&#10;Description automatically generated"/>
+                    <pic:cNvPr id="15" name="Picture 15" descr="Text&#10;&#10;Description automatically generated"/>
                     <pic:cNvPicPr/>
                   </pic:nvPicPr>
                   <pic:blipFill>
@@ -202,7 +202,7 @@
                   <pic:spPr>
                     <a:xfrm>
                       <a:off x="0" y="0"/>
-                      <a:ext cx="5943600" cy="1866265"/>
+                      <a:ext cx="5943600" cy="1885950"/>
                     </a:xfrm>
                     <a:prstGeom prst="rect">
                       <a:avLst/>
@@ -214,17 +214,15 @@
           </wp:inline>
         </w:drawing>
       </w:r>
-    </w:p>
-    <w:p>
       <w:r>
         <w:rPr>
           <w:noProof/>
         </w:rPr>
         <w:drawing>
-          <wp:inline distT="0" distB="0" distL="0" distR="0" wp14:anchorId="1701F666" wp14:editId="065EA72C">
-            <wp:extent cx="5943600" cy="1929130"/>
-            <wp:effectExtent l="0" t="0" r="0" b="1270"/>
-            <wp:docPr id="6" name="Picture 6" descr="Graphical user interface, text&#10;&#10;Description automatically generated"/>
+          <wp:inline distT="0" distB="0" distL="0" distR="0" wp14:anchorId="3CA25ACE" wp14:editId="3A038D46">
+            <wp:extent cx="5943600" cy="1888490"/>
+            <wp:effectExtent l="0" t="0" r="0" b="3810"/>
+            <wp:docPr id="14" name="Picture 14" descr="Text&#10;&#10;Description automatically generated"/>
             <wp:cNvGraphicFramePr>
               <a:graphicFrameLocks xmlns:a="http://schemas.openxmlformats.org/drawingml/2006/main" noChangeAspect="1"/>
             </wp:cNvGraphicFramePr>
@@ -232,7 +230,7 @@
               <a:graphicData uri="http://schemas.openxmlformats.org/drawingml/2006/picture">
                 <pic:pic xmlns:pic="http://schemas.openxmlformats.org/drawingml/2006/picture">
                   <pic:nvPicPr>
-                    <pic:cNvPr id="6" name="Picture 6" descr="Graphical user interface, text&#10;&#10;Description automatically generated"/>
+                    <pic:cNvPr id="14" name="Picture 14" descr="Text&#10;&#10;Description automatically generated"/>
                     <pic:cNvPicPr/>
                   </pic:nvPicPr>
                   <pic:blipFill>
@@ -250,7 +248,7 @@
                   <pic:spPr>
                     <a:xfrm>
                       <a:off x="0" y="0"/>
-                      <a:ext cx="5943600" cy="1929130"/>
+                      <a:ext cx="5943600" cy="1888490"/>
                     </a:xfrm>
                     <a:prstGeom prst="rect">
                       <a:avLst/>

</xml_diff>

<commit_message>
All tables for database! Last fix hopefully!
</commit_message>
<xml_diff>
--- a/Current MySQL RDS Database Schema.docx
+++ b/Current MySQL RDS Database Schema.docx
@@ -77,10 +77,10 @@
           <w:noProof/>
         </w:rPr>
         <w:drawing>
-          <wp:inline distT="0" distB="0" distL="0" distR="0" wp14:anchorId="5BD921AF" wp14:editId="267E5619">
-            <wp:extent cx="5943600" cy="1894205"/>
+          <wp:inline distT="0" distB="0" distL="0" distR="0" wp14:anchorId="2775D023" wp14:editId="61D692E3">
+            <wp:extent cx="5943600" cy="1872615"/>
             <wp:effectExtent l="0" t="0" r="0" b="0"/>
-            <wp:docPr id="12" name="Picture 12" descr="Graphical user interface, text&#10;&#10;Description automatically generated"/>
+            <wp:docPr id="23" name="Picture 23" descr="Graphical user interface, text, application&#10;&#10;Description automatically generated"/>
             <wp:cNvGraphicFramePr>
               <a:graphicFrameLocks xmlns:a="http://schemas.openxmlformats.org/drawingml/2006/main" noChangeAspect="1"/>
             </wp:cNvGraphicFramePr>
@@ -88,7 +88,7 @@
               <a:graphicData uri="http://schemas.openxmlformats.org/drawingml/2006/picture">
                 <pic:pic xmlns:pic="http://schemas.openxmlformats.org/drawingml/2006/picture">
                   <pic:nvPicPr>
-                    <pic:cNvPr id="12" name="Picture 12" descr="Graphical user interface, text&#10;&#10;Description automatically generated"/>
+                    <pic:cNvPr id="23" name="Picture 23" descr="Graphical user interface, text, application&#10;&#10;Description automatically generated"/>
                     <pic:cNvPicPr/>
                   </pic:nvPicPr>
                   <pic:blipFill>
@@ -106,7 +106,7 @@
                   <pic:spPr>
                     <a:xfrm>
                       <a:off x="0" y="0"/>
-                      <a:ext cx="5943600" cy="1894205"/>
+                      <a:ext cx="5943600" cy="1872615"/>
                     </a:xfrm>
                     <a:prstGeom prst="rect">
                       <a:avLst/>
@@ -164,19 +164,15 @@
           </wp:inline>
         </w:drawing>
       </w:r>
-    </w:p>
-    <w:p/>
-    <w:p>
       <w:r>
         <w:rPr>
           <w:noProof/>
         </w:rPr>
-        <w:lastRenderedPageBreak/>
         <w:drawing>
-          <wp:inline distT="0" distB="0" distL="0" distR="0" wp14:anchorId="76173F32" wp14:editId="24C6E964">
-            <wp:extent cx="5943600" cy="1885950"/>
-            <wp:effectExtent l="0" t="0" r="0" b="6350"/>
-            <wp:docPr id="15" name="Picture 15" descr="Text&#10;&#10;Description automatically generated"/>
+          <wp:inline distT="0" distB="0" distL="0" distR="0" wp14:anchorId="67D63C49" wp14:editId="13F6F44B">
+            <wp:extent cx="5943600" cy="1889760"/>
+            <wp:effectExtent l="0" t="0" r="0" b="2540"/>
+            <wp:docPr id="18" name="Picture 18" descr="Text&#10;&#10;Description automatically generated"/>
             <wp:cNvGraphicFramePr>
               <a:graphicFrameLocks xmlns:a="http://schemas.openxmlformats.org/drawingml/2006/main" noChangeAspect="1"/>
             </wp:cNvGraphicFramePr>
@@ -184,7 +180,7 @@
               <a:graphicData uri="http://schemas.openxmlformats.org/drawingml/2006/picture">
                 <pic:pic xmlns:pic="http://schemas.openxmlformats.org/drawingml/2006/picture">
                   <pic:nvPicPr>
-                    <pic:cNvPr id="15" name="Picture 15" descr="Text&#10;&#10;Description automatically generated"/>
+                    <pic:cNvPr id="18" name="Picture 18" descr="Text&#10;&#10;Description automatically generated"/>
                     <pic:cNvPicPr/>
                   </pic:nvPicPr>
                   <pic:blipFill>
@@ -202,7 +198,7 @@
                   <pic:spPr>
                     <a:xfrm>
                       <a:off x="0" y="0"/>
-                      <a:ext cx="5943600" cy="1885950"/>
+                      <a:ext cx="5943600" cy="1889760"/>
                     </a:xfrm>
                     <a:prstGeom prst="rect">
                       <a:avLst/>
@@ -214,15 +210,18 @@
           </wp:inline>
         </w:drawing>
       </w:r>
+    </w:p>
+    <w:p>
       <w:r>
         <w:rPr>
           <w:noProof/>
         </w:rPr>
+        <w:lastRenderedPageBreak/>
         <w:drawing>
-          <wp:inline distT="0" distB="0" distL="0" distR="0" wp14:anchorId="3CA25ACE" wp14:editId="3A038D46">
-            <wp:extent cx="5943600" cy="1888490"/>
-            <wp:effectExtent l="0" t="0" r="0" b="3810"/>
-            <wp:docPr id="14" name="Picture 14" descr="Text&#10;&#10;Description automatically generated"/>
+          <wp:inline distT="0" distB="0" distL="0" distR="0" wp14:anchorId="02D9F5DC" wp14:editId="53DC88CB">
+            <wp:extent cx="5943600" cy="1883410"/>
+            <wp:effectExtent l="0" t="0" r="0" b="0"/>
+            <wp:docPr id="16" name="Picture 16" descr="Text&#10;&#10;Description automatically generated"/>
             <wp:cNvGraphicFramePr>
               <a:graphicFrameLocks xmlns:a="http://schemas.openxmlformats.org/drawingml/2006/main" noChangeAspect="1"/>
             </wp:cNvGraphicFramePr>
@@ -230,7 +229,7 @@
               <a:graphicData uri="http://schemas.openxmlformats.org/drawingml/2006/picture">
                 <pic:pic xmlns:pic="http://schemas.openxmlformats.org/drawingml/2006/picture">
                   <pic:nvPicPr>
-                    <pic:cNvPr id="14" name="Picture 14" descr="Text&#10;&#10;Description automatically generated"/>
+                    <pic:cNvPr id="16" name="Picture 16" descr="Text&#10;&#10;Description automatically generated"/>
                     <pic:cNvPicPr/>
                   </pic:nvPicPr>
                   <pic:blipFill>
@@ -248,7 +247,7 @@
                   <pic:spPr>
                     <a:xfrm>
                       <a:off x="0" y="0"/>
-                      <a:ext cx="5943600" cy="1888490"/>
+                      <a:ext cx="5943600" cy="1883410"/>
                     </a:xfrm>
                     <a:prstGeom prst="rect">
                       <a:avLst/>
@@ -260,17 +259,15 @@
           </wp:inline>
         </w:drawing>
       </w:r>
-    </w:p>
-    <w:p>
       <w:r>
         <w:rPr>
           <w:noProof/>
         </w:rPr>
         <w:drawing>
-          <wp:inline distT="0" distB="0" distL="0" distR="0" wp14:anchorId="50C026B1" wp14:editId="74B47A9B">
-            <wp:extent cx="5943600" cy="1922780"/>
-            <wp:effectExtent l="0" t="0" r="0" b="0"/>
-            <wp:docPr id="7" name="Picture 7" descr="Graphical user interface, text&#10;&#10;Description automatically generated"/>
+          <wp:inline distT="0" distB="0" distL="0" distR="0" wp14:anchorId="1419C83F" wp14:editId="68A002B0">
+            <wp:extent cx="5943600" cy="1877060"/>
+            <wp:effectExtent l="0" t="0" r="0" b="2540"/>
+            <wp:docPr id="19" name="Picture 19" descr="Text&#10;&#10;Description automatically generated"/>
             <wp:cNvGraphicFramePr>
               <a:graphicFrameLocks xmlns:a="http://schemas.openxmlformats.org/drawingml/2006/main" noChangeAspect="1"/>
             </wp:cNvGraphicFramePr>
@@ -278,7 +275,7 @@
               <a:graphicData uri="http://schemas.openxmlformats.org/drawingml/2006/picture">
                 <pic:pic xmlns:pic="http://schemas.openxmlformats.org/drawingml/2006/picture">
                   <pic:nvPicPr>
-                    <pic:cNvPr id="7" name="Picture 7" descr="Graphical user interface, text&#10;&#10;Description automatically generated"/>
+                    <pic:cNvPr id="19" name="Picture 19" descr="Text&#10;&#10;Description automatically generated"/>
                     <pic:cNvPicPr/>
                   </pic:nvPicPr>
                   <pic:blipFill>
@@ -296,7 +293,7 @@
                   <pic:spPr>
                     <a:xfrm>
                       <a:off x="0" y="0"/>
-                      <a:ext cx="5943600" cy="1922780"/>
+                      <a:ext cx="5943600" cy="1877060"/>
                     </a:xfrm>
                     <a:prstGeom prst="rect">
                       <a:avLst/>
@@ -315,10 +312,10 @@
           <w:noProof/>
         </w:rPr>
         <w:drawing>
-          <wp:inline distT="0" distB="0" distL="0" distR="0" wp14:anchorId="685CA4CE" wp14:editId="49A66AC4">
-            <wp:extent cx="5943600" cy="1913890"/>
-            <wp:effectExtent l="0" t="0" r="0" b="3810"/>
-            <wp:docPr id="8" name="Picture 8" descr="Text&#10;&#10;Description automatically generated"/>
+          <wp:inline distT="0" distB="0" distL="0" distR="0" wp14:anchorId="6645E181" wp14:editId="6A6370CE">
+            <wp:extent cx="5943600" cy="1887855"/>
+            <wp:effectExtent l="0" t="0" r="0" b="4445"/>
+            <wp:docPr id="21" name="Picture 21" descr="Text&#10;&#10;Description automatically generated"/>
             <wp:cNvGraphicFramePr>
               <a:graphicFrameLocks xmlns:a="http://schemas.openxmlformats.org/drawingml/2006/main" noChangeAspect="1"/>
             </wp:cNvGraphicFramePr>
@@ -326,7 +323,7 @@
               <a:graphicData uri="http://schemas.openxmlformats.org/drawingml/2006/picture">
                 <pic:pic xmlns:pic="http://schemas.openxmlformats.org/drawingml/2006/picture">
                   <pic:nvPicPr>
-                    <pic:cNvPr id="8" name="Picture 8" descr="Text&#10;&#10;Description automatically generated"/>
+                    <pic:cNvPr id="21" name="Picture 21" descr="Text&#10;&#10;Description automatically generated"/>
                     <pic:cNvPicPr/>
                   </pic:nvPicPr>
                   <pic:blipFill>
@@ -344,7 +341,7 @@
                   <pic:spPr>
                     <a:xfrm>
                       <a:off x="0" y="0"/>
-                      <a:ext cx="5943600" cy="1913890"/>
+                      <a:ext cx="5943600" cy="1887855"/>
                     </a:xfrm>
                     <a:prstGeom prst="rect">
                       <a:avLst/>
@@ -362,12 +359,11 @@
         <w:rPr>
           <w:noProof/>
         </w:rPr>
-        <w:lastRenderedPageBreak/>
         <w:drawing>
-          <wp:inline distT="0" distB="0" distL="0" distR="0" wp14:anchorId="03F65B1E" wp14:editId="6B20288A">
-            <wp:extent cx="5943600" cy="1888490"/>
-            <wp:effectExtent l="0" t="0" r="0" b="3810"/>
-            <wp:docPr id="9" name="Picture 9" descr="Graphical user interface, text&#10;&#10;Description automatically generated"/>
+          <wp:inline distT="0" distB="0" distL="0" distR="0" wp14:anchorId="48EF18E3" wp14:editId="52218F02">
+            <wp:extent cx="5943600" cy="1892300"/>
+            <wp:effectExtent l="0" t="0" r="0" b="0"/>
+            <wp:docPr id="17" name="Picture 17" descr="Graphical user interface, text&#10;&#10;Description automatically generated"/>
             <wp:cNvGraphicFramePr>
               <a:graphicFrameLocks xmlns:a="http://schemas.openxmlformats.org/drawingml/2006/main" noChangeAspect="1"/>
             </wp:cNvGraphicFramePr>
@@ -375,7 +371,7 @@
               <a:graphicData uri="http://schemas.openxmlformats.org/drawingml/2006/picture">
                 <pic:pic xmlns:pic="http://schemas.openxmlformats.org/drawingml/2006/picture">
                   <pic:nvPicPr>
-                    <pic:cNvPr id="9" name="Picture 9" descr="Graphical user interface, text&#10;&#10;Description automatically generated"/>
+                    <pic:cNvPr id="17" name="Picture 17" descr="Graphical user interface, text&#10;&#10;Description automatically generated"/>
                     <pic:cNvPicPr/>
                   </pic:nvPicPr>
                   <pic:blipFill>
@@ -393,7 +389,7 @@
                   <pic:spPr>
                     <a:xfrm>
                       <a:off x="0" y="0"/>
-                      <a:ext cx="5943600" cy="1888490"/>
+                      <a:ext cx="5943600" cy="1892300"/>
                     </a:xfrm>
                     <a:prstGeom prst="rect">
                       <a:avLst/>
@@ -408,14 +404,20 @@
     </w:p>
     <w:p>
       <w:r>
+        <w:t>Machine configuration table started for next iteration:</w:t>
+      </w:r>
+    </w:p>
+    <w:p>
+      <w:r>
         <w:rPr>
           <w:noProof/>
         </w:rPr>
+        <w:lastRenderedPageBreak/>
         <w:drawing>
-          <wp:inline distT="0" distB="0" distL="0" distR="0" wp14:anchorId="1845C909" wp14:editId="29C39893">
-            <wp:extent cx="5943600" cy="1896745"/>
+          <wp:inline distT="0" distB="0" distL="0" distR="0" wp14:anchorId="61B8B084" wp14:editId="50799E64">
+            <wp:extent cx="5943600" cy="1881505"/>
             <wp:effectExtent l="0" t="0" r="0" b="0"/>
-            <wp:docPr id="11" name="Picture 11" descr="Text&#10;&#10;Description automatically generated"/>
+            <wp:docPr id="20" name="Picture 20" descr="Text&#10;&#10;Description automatically generated"/>
             <wp:cNvGraphicFramePr>
               <a:graphicFrameLocks xmlns:a="http://schemas.openxmlformats.org/drawingml/2006/main" noChangeAspect="1"/>
             </wp:cNvGraphicFramePr>
@@ -423,7 +425,7 @@
               <a:graphicData uri="http://schemas.openxmlformats.org/drawingml/2006/picture">
                 <pic:pic xmlns:pic="http://schemas.openxmlformats.org/drawingml/2006/picture">
                   <pic:nvPicPr>
-                    <pic:cNvPr id="11" name="Picture 11" descr="Text&#10;&#10;Description automatically generated"/>
+                    <pic:cNvPr id="20" name="Picture 20" descr="Text&#10;&#10;Description automatically generated"/>
                     <pic:cNvPicPr/>
                   </pic:nvPicPr>
                   <pic:blipFill>
@@ -441,7 +443,7 @@
                   <pic:spPr>
                     <a:xfrm>
                       <a:off x="0" y="0"/>
-                      <a:ext cx="5943600" cy="1896745"/>
+                      <a:ext cx="5943600" cy="1881505"/>
                     </a:xfrm>
                     <a:prstGeom prst="rect">
                       <a:avLst/>
@@ -454,6 +456,7 @@
         </w:drawing>
       </w:r>
     </w:p>
+    <w:p/>
     <w:sectPr>
       <w:pgSz w:w="12240" w:h="15840"/>
       <w:pgMar w:top="1440" w:right="1440" w:bottom="1440" w:left="1440" w:header="720" w:footer="720" w:gutter="0"/>

</xml_diff>

<commit_message>
Added user activity table and updated implementations table
</commit_message>
<xml_diff>
--- a/Current MySQL RDS Database Schema.docx
+++ b/Current MySQL RDS Database Schema.docx
@@ -26,10 +26,10 @@
           <w:noProof/>
         </w:rPr>
         <w:drawing>
-          <wp:inline distT="0" distB="0" distL="0" distR="0" wp14:anchorId="4A4F6653" wp14:editId="0CA09DCD">
-            <wp:extent cx="3676406" cy="1998920"/>
+          <wp:inline distT="0" distB="0" distL="0" distR="0" wp14:anchorId="56CA1421" wp14:editId="70849B62">
+            <wp:extent cx="4800600" cy="2565400"/>
             <wp:effectExtent l="0" t="0" r="0" b="0"/>
-            <wp:docPr id="10" name="Picture 10" descr="Graphical user interface, application&#10;&#10;Description automatically generated"/>
+            <wp:docPr id="27" name="Picture 27" descr="Graphical user interface, application&#10;&#10;Description automatically generated"/>
             <wp:cNvGraphicFramePr>
               <a:graphicFrameLocks xmlns:a="http://schemas.openxmlformats.org/drawingml/2006/main" noChangeAspect="1"/>
             </wp:cNvGraphicFramePr>
@@ -37,7 +37,7 @@
               <a:graphicData uri="http://schemas.openxmlformats.org/drawingml/2006/picture">
                 <pic:pic xmlns:pic="http://schemas.openxmlformats.org/drawingml/2006/picture">
                   <pic:nvPicPr>
-                    <pic:cNvPr id="10" name="Picture 10" descr="Graphical user interface, application&#10;&#10;Description automatically generated"/>
+                    <pic:cNvPr id="27" name="Picture 27" descr="Graphical user interface, application&#10;&#10;Description automatically generated"/>
                     <pic:cNvPicPr/>
                   </pic:nvPicPr>
                   <pic:blipFill>
@@ -55,7 +55,7 @@
                   <pic:spPr>
                     <a:xfrm>
                       <a:off x="0" y="0"/>
-                      <a:ext cx="3693346" cy="2008131"/>
+                      <a:ext cx="4800600" cy="2565400"/>
                     </a:xfrm>
                     <a:prstGeom prst="rect">
                       <a:avLst/>
@@ -168,6 +168,53 @@
         <w:rPr>
           <w:noProof/>
         </w:rPr>
+        <w:lastRenderedPageBreak/>
+        <w:drawing>
+          <wp:inline distT="0" distB="0" distL="0" distR="0" wp14:anchorId="0BFD9340" wp14:editId="4E61037B">
+            <wp:extent cx="5943600" cy="1905635"/>
+            <wp:effectExtent l="0" t="0" r="0" b="0"/>
+            <wp:docPr id="26" name="Picture 26" descr="Text&#10;&#10;Description automatically generated"/>
+            <wp:cNvGraphicFramePr>
+              <a:graphicFrameLocks xmlns:a="http://schemas.openxmlformats.org/drawingml/2006/main" noChangeAspect="1"/>
+            </wp:cNvGraphicFramePr>
+            <a:graphic xmlns:a="http://schemas.openxmlformats.org/drawingml/2006/main">
+              <a:graphicData uri="http://schemas.openxmlformats.org/drawingml/2006/picture">
+                <pic:pic xmlns:pic="http://schemas.openxmlformats.org/drawingml/2006/picture">
+                  <pic:nvPicPr>
+                    <pic:cNvPr id="26" name="Picture 26" descr="Text&#10;&#10;Description automatically generated"/>
+                    <pic:cNvPicPr/>
+                  </pic:nvPicPr>
+                  <pic:blipFill>
+                    <a:blip r:embed="rId7" cstate="print">
+                      <a:extLst>
+                        <a:ext uri="{28A0092B-C50C-407E-A947-70E740481C1C}">
+                          <a14:useLocalDpi xmlns:a14="http://schemas.microsoft.com/office/drawing/2010/main" val="0"/>
+                        </a:ext>
+                      </a:extLst>
+                    </a:blip>
+                    <a:stretch>
+                      <a:fillRect/>
+                    </a:stretch>
+                  </pic:blipFill>
+                  <pic:spPr>
+                    <a:xfrm>
+                      <a:off x="0" y="0"/>
+                      <a:ext cx="5943600" cy="1905635"/>
+                    </a:xfrm>
+                    <a:prstGeom prst="rect">
+                      <a:avLst/>
+                    </a:prstGeom>
+                  </pic:spPr>
+                </pic:pic>
+              </a:graphicData>
+            </a:graphic>
+          </wp:inline>
+        </w:drawing>
+      </w:r>
+      <w:r>
+        <w:rPr>
+          <w:noProof/>
+        </w:rPr>
         <w:drawing>
           <wp:inline distT="0" distB="0" distL="0" distR="0" wp14:anchorId="67D63C49" wp14:editId="13F6F44B">
             <wp:extent cx="5943600" cy="1889760"/>
@@ -184,7 +231,7 @@
                     <pic:cNvPicPr/>
                   </pic:nvPicPr>
                   <pic:blipFill>
-                    <a:blip r:embed="rId7" cstate="print">
+                    <a:blip r:embed="rId8" cstate="print">
                       <a:extLst>
                         <a:ext uri="{28A0092B-C50C-407E-A947-70E740481C1C}">
                           <a14:useLocalDpi xmlns:a14="http://schemas.microsoft.com/office/drawing/2010/main" val="0"/>
@@ -216,12 +263,11 @@
         <w:rPr>
           <w:noProof/>
         </w:rPr>
-        <w:lastRenderedPageBreak/>
         <w:drawing>
-          <wp:inline distT="0" distB="0" distL="0" distR="0" wp14:anchorId="02D9F5DC" wp14:editId="53DC88CB">
-            <wp:extent cx="5943600" cy="1883410"/>
+          <wp:inline distT="0" distB="0" distL="0" distR="0" wp14:anchorId="3F6C0925" wp14:editId="54BA8C91">
+            <wp:extent cx="5943600" cy="1846580"/>
             <wp:effectExtent l="0" t="0" r="0" b="0"/>
-            <wp:docPr id="16" name="Picture 16" descr="Text&#10;&#10;Description automatically generated"/>
+            <wp:docPr id="24" name="Picture 24" descr="Text&#10;&#10;Description automatically generated"/>
             <wp:cNvGraphicFramePr>
               <a:graphicFrameLocks xmlns:a="http://schemas.openxmlformats.org/drawingml/2006/main" noChangeAspect="1"/>
             </wp:cNvGraphicFramePr>
@@ -229,53 +275,7 @@
               <a:graphicData uri="http://schemas.openxmlformats.org/drawingml/2006/picture">
                 <pic:pic xmlns:pic="http://schemas.openxmlformats.org/drawingml/2006/picture">
                   <pic:nvPicPr>
-                    <pic:cNvPr id="16" name="Picture 16" descr="Text&#10;&#10;Description automatically generated"/>
-                    <pic:cNvPicPr/>
-                  </pic:nvPicPr>
-                  <pic:blipFill>
-                    <a:blip r:embed="rId8" cstate="print">
-                      <a:extLst>
-                        <a:ext uri="{28A0092B-C50C-407E-A947-70E740481C1C}">
-                          <a14:useLocalDpi xmlns:a14="http://schemas.microsoft.com/office/drawing/2010/main" val="0"/>
-                        </a:ext>
-                      </a:extLst>
-                    </a:blip>
-                    <a:stretch>
-                      <a:fillRect/>
-                    </a:stretch>
-                  </pic:blipFill>
-                  <pic:spPr>
-                    <a:xfrm>
-                      <a:off x="0" y="0"/>
-                      <a:ext cx="5943600" cy="1883410"/>
-                    </a:xfrm>
-                    <a:prstGeom prst="rect">
-                      <a:avLst/>
-                    </a:prstGeom>
-                  </pic:spPr>
-                </pic:pic>
-              </a:graphicData>
-            </a:graphic>
-          </wp:inline>
-        </w:drawing>
-      </w:r>
-      <w:r>
-        <w:rPr>
-          <w:noProof/>
-        </w:rPr>
-        <w:drawing>
-          <wp:inline distT="0" distB="0" distL="0" distR="0" wp14:anchorId="1419C83F" wp14:editId="68A002B0">
-            <wp:extent cx="5943600" cy="1877060"/>
-            <wp:effectExtent l="0" t="0" r="0" b="2540"/>
-            <wp:docPr id="19" name="Picture 19" descr="Text&#10;&#10;Description automatically generated"/>
-            <wp:cNvGraphicFramePr>
-              <a:graphicFrameLocks xmlns:a="http://schemas.openxmlformats.org/drawingml/2006/main" noChangeAspect="1"/>
-            </wp:cNvGraphicFramePr>
-            <a:graphic xmlns:a="http://schemas.openxmlformats.org/drawingml/2006/main">
-              <a:graphicData uri="http://schemas.openxmlformats.org/drawingml/2006/picture">
-                <pic:pic xmlns:pic="http://schemas.openxmlformats.org/drawingml/2006/picture">
-                  <pic:nvPicPr>
-                    <pic:cNvPr id="19" name="Picture 19" descr="Text&#10;&#10;Description automatically generated"/>
+                    <pic:cNvPr id="24" name="Picture 24" descr="Text&#10;&#10;Description automatically generated"/>
                     <pic:cNvPicPr/>
                   </pic:nvPicPr>
                   <pic:blipFill>
@@ -293,7 +293,7 @@
                   <pic:spPr>
                     <a:xfrm>
                       <a:off x="0" y="0"/>
-                      <a:ext cx="5943600" cy="1877060"/>
+                      <a:ext cx="5943600" cy="1846580"/>
                     </a:xfrm>
                     <a:prstGeom prst="rect">
                       <a:avLst/>
@@ -359,6 +359,7 @@
         <w:rPr>
           <w:noProof/>
         </w:rPr>
+        <w:lastRenderedPageBreak/>
         <w:drawing>
           <wp:inline distT="0" distB="0" distL="0" distR="0" wp14:anchorId="48EF18E3" wp14:editId="52218F02">
             <wp:extent cx="5943600" cy="1892300"/>
@@ -404,15 +405,55 @@
     </w:p>
     <w:p>
       <w:r>
-        <w:t>Machine configuration table started for next iteration:</w:t>
-      </w:r>
-    </w:p>
-    <w:p>
-      <w:r>
         <w:rPr>
           <w:noProof/>
         </w:rPr>
-        <w:lastRenderedPageBreak/>
+        <w:drawing>
+          <wp:inline distT="0" distB="0" distL="0" distR="0" wp14:anchorId="4089130C" wp14:editId="3FBCBBA4">
+            <wp:extent cx="5943600" cy="1887855"/>
+            <wp:effectExtent l="0" t="0" r="0" b="4445"/>
+            <wp:docPr id="25" name="Picture 25" descr="Text&#10;&#10;Description automatically generated"/>
+            <wp:cNvGraphicFramePr>
+              <a:graphicFrameLocks xmlns:a="http://schemas.openxmlformats.org/drawingml/2006/main" noChangeAspect="1"/>
+            </wp:cNvGraphicFramePr>
+            <a:graphic xmlns:a="http://schemas.openxmlformats.org/drawingml/2006/main">
+              <a:graphicData uri="http://schemas.openxmlformats.org/drawingml/2006/picture">
+                <pic:pic xmlns:pic="http://schemas.openxmlformats.org/drawingml/2006/picture">
+                  <pic:nvPicPr>
+                    <pic:cNvPr id="25" name="Picture 25" descr="Text&#10;&#10;Description automatically generated"/>
+                    <pic:cNvPicPr/>
+                  </pic:nvPicPr>
+                  <pic:blipFill>
+                    <a:blip r:embed="rId12" cstate="print">
+                      <a:extLst>
+                        <a:ext uri="{28A0092B-C50C-407E-A947-70E740481C1C}">
+                          <a14:useLocalDpi xmlns:a14="http://schemas.microsoft.com/office/drawing/2010/main" val="0"/>
+                        </a:ext>
+                      </a:extLst>
+                    </a:blip>
+                    <a:stretch>
+                      <a:fillRect/>
+                    </a:stretch>
+                  </pic:blipFill>
+                  <pic:spPr>
+                    <a:xfrm>
+                      <a:off x="0" y="0"/>
+                      <a:ext cx="5943600" cy="1887855"/>
+                    </a:xfrm>
+                    <a:prstGeom prst="rect">
+                      <a:avLst/>
+                    </a:prstGeom>
+                  </pic:spPr>
+                </pic:pic>
+              </a:graphicData>
+            </a:graphic>
+          </wp:inline>
+        </w:drawing>
+      </w:r>
+      <w:r>
+        <w:rPr>
+          <w:noProof/>
+        </w:rPr>
         <w:drawing>
           <wp:inline distT="0" distB="0" distL="0" distR="0" wp14:anchorId="61B8B084" wp14:editId="50799E64">
             <wp:extent cx="5943600" cy="1881505"/>
@@ -429,7 +470,7 @@
                     <pic:cNvPicPr/>
                   </pic:nvPicPr>
                   <pic:blipFill>
-                    <a:blip r:embed="rId12" cstate="print">
+                    <a:blip r:embed="rId13" cstate="print">
                       <a:extLst>
                         <a:ext uri="{28A0092B-C50C-407E-A947-70E740481C1C}">
                           <a14:useLocalDpi xmlns:a14="http://schemas.microsoft.com/office/drawing/2010/main" val="0"/>

</xml_diff>

<commit_message>
name updates and such..
</commit_message>
<xml_diff>
--- a/Current MySQL RDS Database Schema.docx
+++ b/Current MySQL RDS Database Schema.docx
@@ -72,15 +72,17 @@
       <w:r>
         <w:t>Tables:</w:t>
       </w:r>
+    </w:p>
+    <w:p>
       <w:r>
         <w:rPr>
           <w:noProof/>
         </w:rPr>
         <w:drawing>
-          <wp:inline distT="0" distB="0" distL="0" distR="0" wp14:anchorId="2775D023" wp14:editId="61D692E3">
-            <wp:extent cx="5943600" cy="1872615"/>
+          <wp:inline distT="0" distB="0" distL="0" distR="0" wp14:anchorId="37AA0AD1" wp14:editId="3A8D401F">
+            <wp:extent cx="5829300" cy="1816100"/>
             <wp:effectExtent l="0" t="0" r="0" b="0"/>
-            <wp:docPr id="23" name="Picture 23" descr="Graphical user interface, text, application&#10;&#10;Description automatically generated"/>
+            <wp:docPr id="29" name="Picture 29" descr="Graphical user interface, text, application&#10;&#10;Description automatically generated"/>
             <wp:cNvGraphicFramePr>
               <a:graphicFrameLocks xmlns:a="http://schemas.openxmlformats.org/drawingml/2006/main" noChangeAspect="1"/>
             </wp:cNvGraphicFramePr>
@@ -88,11 +90,11 @@
               <a:graphicData uri="http://schemas.openxmlformats.org/drawingml/2006/picture">
                 <pic:pic xmlns:pic="http://schemas.openxmlformats.org/drawingml/2006/picture">
                   <pic:nvPicPr>
-                    <pic:cNvPr id="23" name="Picture 23" descr="Graphical user interface, text, application&#10;&#10;Description automatically generated"/>
+                    <pic:cNvPr id="29" name="Picture 29" descr="Graphical user interface, text, application&#10;&#10;Description automatically generated"/>
                     <pic:cNvPicPr/>
                   </pic:nvPicPr>
                   <pic:blipFill>
-                    <a:blip r:embed="rId5" cstate="print">
+                    <a:blip r:embed="rId5">
                       <a:extLst>
                         <a:ext uri="{28A0092B-C50C-407E-A947-70E740481C1C}">
                           <a14:useLocalDpi xmlns:a14="http://schemas.microsoft.com/office/drawing/2010/main" val="0"/>
@@ -106,7 +108,7 @@
                   <pic:spPr>
                     <a:xfrm>
                       <a:off x="0" y="0"/>
-                      <a:ext cx="5943600" cy="1872615"/>
+                      <a:ext cx="5829300" cy="1816100"/>
                     </a:xfrm>
                     <a:prstGeom prst="rect">
                       <a:avLst/>
@@ -123,10 +125,10 @@
           <w:noProof/>
         </w:rPr>
         <w:drawing>
-          <wp:inline distT="0" distB="0" distL="0" distR="0" wp14:anchorId="4E7065A9" wp14:editId="35612B79">
-            <wp:extent cx="5943600" cy="1887855"/>
-            <wp:effectExtent l="0" t="0" r="0" b="4445"/>
-            <wp:docPr id="13" name="Picture 13" descr="Graphical user interface, text&#10;&#10;Description automatically generated"/>
+          <wp:inline distT="0" distB="0" distL="0" distR="0" wp14:anchorId="7B9E45D1" wp14:editId="70702776">
+            <wp:extent cx="5854700" cy="1816100"/>
+            <wp:effectExtent l="0" t="0" r="0" b="0"/>
+            <wp:docPr id="30" name="Picture 30" descr="Text&#10;&#10;Description automatically generated"/>
             <wp:cNvGraphicFramePr>
               <a:graphicFrameLocks xmlns:a="http://schemas.openxmlformats.org/drawingml/2006/main" noChangeAspect="1"/>
             </wp:cNvGraphicFramePr>
@@ -134,11 +136,11 @@
               <a:graphicData uri="http://schemas.openxmlformats.org/drawingml/2006/picture">
                 <pic:pic xmlns:pic="http://schemas.openxmlformats.org/drawingml/2006/picture">
                   <pic:nvPicPr>
-                    <pic:cNvPr id="13" name="Picture 13" descr="Graphical user interface, text&#10;&#10;Description automatically generated"/>
+                    <pic:cNvPr id="30" name="Picture 30" descr="Text&#10;&#10;Description automatically generated"/>
                     <pic:cNvPicPr/>
                   </pic:nvPicPr>
                   <pic:blipFill>
-                    <a:blip r:embed="rId6" cstate="print">
+                    <a:blip r:embed="rId6">
                       <a:extLst>
                         <a:ext uri="{28A0092B-C50C-407E-A947-70E740481C1C}">
                           <a14:useLocalDpi xmlns:a14="http://schemas.microsoft.com/office/drawing/2010/main" val="0"/>
@@ -152,7 +154,7 @@
                   <pic:spPr>
                     <a:xfrm>
                       <a:off x="0" y="0"/>
-                      <a:ext cx="5943600" cy="1887855"/>
+                      <a:ext cx="5854700" cy="1816100"/>
                     </a:xfrm>
                     <a:prstGeom prst="rect">
                       <a:avLst/>
@@ -170,10 +172,10 @@
         </w:rPr>
         <w:lastRenderedPageBreak/>
         <w:drawing>
-          <wp:inline distT="0" distB="0" distL="0" distR="0" wp14:anchorId="0BFD9340" wp14:editId="4E61037B">
-            <wp:extent cx="5943600" cy="1905635"/>
+          <wp:inline distT="0" distB="0" distL="0" distR="0" wp14:anchorId="2717B5A2" wp14:editId="3210551F">
+            <wp:extent cx="5867400" cy="1828800"/>
             <wp:effectExtent l="0" t="0" r="0" b="0"/>
-            <wp:docPr id="26" name="Picture 26" descr="Text&#10;&#10;Description automatically generated"/>
+            <wp:docPr id="31" name="Picture 31" descr="Text&#10;&#10;Description automatically generated"/>
             <wp:cNvGraphicFramePr>
               <a:graphicFrameLocks xmlns:a="http://schemas.openxmlformats.org/drawingml/2006/main" noChangeAspect="1"/>
             </wp:cNvGraphicFramePr>
@@ -181,11 +183,11 @@
               <a:graphicData uri="http://schemas.openxmlformats.org/drawingml/2006/picture">
                 <pic:pic xmlns:pic="http://schemas.openxmlformats.org/drawingml/2006/picture">
                   <pic:nvPicPr>
-                    <pic:cNvPr id="26" name="Picture 26" descr="Text&#10;&#10;Description automatically generated"/>
+                    <pic:cNvPr id="31" name="Picture 31" descr="Text&#10;&#10;Description automatically generated"/>
                     <pic:cNvPicPr/>
                   </pic:nvPicPr>
                   <pic:blipFill>
-                    <a:blip r:embed="rId7" cstate="print">
+                    <a:blip r:embed="rId7">
                       <a:extLst>
                         <a:ext uri="{28A0092B-C50C-407E-A947-70E740481C1C}">
                           <a14:useLocalDpi xmlns:a14="http://schemas.microsoft.com/office/drawing/2010/main" val="0"/>
@@ -199,7 +201,7 @@
                   <pic:spPr>
                     <a:xfrm>
                       <a:off x="0" y="0"/>
-                      <a:ext cx="5943600" cy="1905635"/>
+                      <a:ext cx="5867400" cy="1828800"/>
                     </a:xfrm>
                     <a:prstGeom prst="rect">
                       <a:avLst/>
@@ -216,10 +218,10 @@
           <w:noProof/>
         </w:rPr>
         <w:drawing>
-          <wp:inline distT="0" distB="0" distL="0" distR="0" wp14:anchorId="67D63C49" wp14:editId="13F6F44B">
-            <wp:extent cx="5943600" cy="1889760"/>
-            <wp:effectExtent l="0" t="0" r="0" b="2540"/>
-            <wp:docPr id="18" name="Picture 18" descr="Text&#10;&#10;Description automatically generated"/>
+          <wp:inline distT="0" distB="0" distL="0" distR="0" wp14:anchorId="129095EC" wp14:editId="1D90D105">
+            <wp:extent cx="5867400" cy="1854200"/>
+            <wp:effectExtent l="0" t="0" r="0" b="0"/>
+            <wp:docPr id="32" name="Picture 32" descr="Graphical user interface, text&#10;&#10;Description automatically generated"/>
             <wp:cNvGraphicFramePr>
               <a:graphicFrameLocks xmlns:a="http://schemas.openxmlformats.org/drawingml/2006/main" noChangeAspect="1"/>
             </wp:cNvGraphicFramePr>
@@ -227,11 +229,11 @@
               <a:graphicData uri="http://schemas.openxmlformats.org/drawingml/2006/picture">
                 <pic:pic xmlns:pic="http://schemas.openxmlformats.org/drawingml/2006/picture">
                   <pic:nvPicPr>
-                    <pic:cNvPr id="18" name="Picture 18" descr="Text&#10;&#10;Description automatically generated"/>
+                    <pic:cNvPr id="32" name="Picture 32" descr="Graphical user interface, text&#10;&#10;Description automatically generated"/>
                     <pic:cNvPicPr/>
                   </pic:nvPicPr>
                   <pic:blipFill>
-                    <a:blip r:embed="rId8" cstate="print">
+                    <a:blip r:embed="rId8">
                       <a:extLst>
                         <a:ext uri="{28A0092B-C50C-407E-A947-70E740481C1C}">
                           <a14:useLocalDpi xmlns:a14="http://schemas.microsoft.com/office/drawing/2010/main" val="0"/>
@@ -245,7 +247,7 @@
                   <pic:spPr>
                     <a:xfrm>
                       <a:off x="0" y="0"/>
-                      <a:ext cx="5943600" cy="1889760"/>
+                      <a:ext cx="5867400" cy="1854200"/>
                     </a:xfrm>
                     <a:prstGeom prst="rect">
                       <a:avLst/>
@@ -257,17 +259,15 @@
           </wp:inline>
         </w:drawing>
       </w:r>
-    </w:p>
-    <w:p>
       <w:r>
         <w:rPr>
           <w:noProof/>
         </w:rPr>
         <w:drawing>
-          <wp:inline distT="0" distB="0" distL="0" distR="0" wp14:anchorId="3F6C0925" wp14:editId="54BA8C91">
-            <wp:extent cx="5943600" cy="1846580"/>
+          <wp:inline distT="0" distB="0" distL="0" distR="0" wp14:anchorId="66E0C410" wp14:editId="286DE5DD">
+            <wp:extent cx="5867400" cy="1841500"/>
             <wp:effectExtent l="0" t="0" r="0" b="0"/>
-            <wp:docPr id="24" name="Picture 24" descr="Text&#10;&#10;Description automatically generated"/>
+            <wp:docPr id="33" name="Picture 33" descr="Text&#10;&#10;Description automatically generated"/>
             <wp:cNvGraphicFramePr>
               <a:graphicFrameLocks xmlns:a="http://schemas.openxmlformats.org/drawingml/2006/main" noChangeAspect="1"/>
             </wp:cNvGraphicFramePr>
@@ -275,11 +275,11 @@
               <a:graphicData uri="http://schemas.openxmlformats.org/drawingml/2006/picture">
                 <pic:pic xmlns:pic="http://schemas.openxmlformats.org/drawingml/2006/picture">
                   <pic:nvPicPr>
-                    <pic:cNvPr id="24" name="Picture 24" descr="Text&#10;&#10;Description automatically generated"/>
+                    <pic:cNvPr id="33" name="Picture 33" descr="Text&#10;&#10;Description automatically generated"/>
                     <pic:cNvPicPr/>
                   </pic:nvPicPr>
                   <pic:blipFill>
-                    <a:blip r:embed="rId9" cstate="print">
+                    <a:blip r:embed="rId9">
                       <a:extLst>
                         <a:ext uri="{28A0092B-C50C-407E-A947-70E740481C1C}">
                           <a14:useLocalDpi xmlns:a14="http://schemas.microsoft.com/office/drawing/2010/main" val="0"/>
@@ -293,7 +293,7 @@
                   <pic:spPr>
                     <a:xfrm>
                       <a:off x="0" y="0"/>
-                      <a:ext cx="5943600" cy="1846580"/>
+                      <a:ext cx="5867400" cy="1841500"/>
                     </a:xfrm>
                     <a:prstGeom prst="rect">
                       <a:avLst/>
@@ -305,17 +305,15 @@
           </wp:inline>
         </w:drawing>
       </w:r>
-    </w:p>
-    <w:p>
       <w:r>
         <w:rPr>
           <w:noProof/>
         </w:rPr>
         <w:drawing>
-          <wp:inline distT="0" distB="0" distL="0" distR="0" wp14:anchorId="6645E181" wp14:editId="6A6370CE">
-            <wp:extent cx="5943600" cy="1887855"/>
-            <wp:effectExtent l="0" t="0" r="0" b="4445"/>
-            <wp:docPr id="21" name="Picture 21" descr="Text&#10;&#10;Description automatically generated"/>
+          <wp:inline distT="0" distB="0" distL="0" distR="0" wp14:anchorId="5DAEE1FB" wp14:editId="0607FE5E">
+            <wp:extent cx="5854700" cy="1828800"/>
+            <wp:effectExtent l="0" t="0" r="0" b="0"/>
+            <wp:docPr id="34" name="Picture 34" descr="Text&#10;&#10;Description automatically generated"/>
             <wp:cNvGraphicFramePr>
               <a:graphicFrameLocks xmlns:a="http://schemas.openxmlformats.org/drawingml/2006/main" noChangeAspect="1"/>
             </wp:cNvGraphicFramePr>
@@ -323,11 +321,11 @@
               <a:graphicData uri="http://schemas.openxmlformats.org/drawingml/2006/picture">
                 <pic:pic xmlns:pic="http://schemas.openxmlformats.org/drawingml/2006/picture">
                   <pic:nvPicPr>
-                    <pic:cNvPr id="21" name="Picture 21" descr="Text&#10;&#10;Description automatically generated"/>
+                    <pic:cNvPr id="34" name="Picture 34" descr="Text&#10;&#10;Description automatically generated"/>
                     <pic:cNvPicPr/>
                   </pic:nvPicPr>
                   <pic:blipFill>
-                    <a:blip r:embed="rId10" cstate="print">
+                    <a:blip r:embed="rId10">
                       <a:extLst>
                         <a:ext uri="{28A0092B-C50C-407E-A947-70E740481C1C}">
                           <a14:useLocalDpi xmlns:a14="http://schemas.microsoft.com/office/drawing/2010/main" val="0"/>
@@ -341,7 +339,7 @@
                   <pic:spPr>
                     <a:xfrm>
                       <a:off x="0" y="0"/>
-                      <a:ext cx="5943600" cy="1887855"/>
+                      <a:ext cx="5854700" cy="1828800"/>
                     </a:xfrm>
                     <a:prstGeom prst="rect">
                       <a:avLst/>
@@ -353,18 +351,16 @@
           </wp:inline>
         </w:drawing>
       </w:r>
-    </w:p>
-    <w:p>
       <w:r>
         <w:rPr>
           <w:noProof/>
         </w:rPr>
         <w:lastRenderedPageBreak/>
         <w:drawing>
-          <wp:inline distT="0" distB="0" distL="0" distR="0" wp14:anchorId="48EF18E3" wp14:editId="52218F02">
-            <wp:extent cx="5943600" cy="1892300"/>
+          <wp:inline distT="0" distB="0" distL="0" distR="0" wp14:anchorId="7AF65090" wp14:editId="2B0685C2">
+            <wp:extent cx="5867400" cy="1841500"/>
             <wp:effectExtent l="0" t="0" r="0" b="0"/>
-            <wp:docPr id="17" name="Picture 17" descr="Graphical user interface, text&#10;&#10;Description automatically generated"/>
+            <wp:docPr id="28" name="Picture 28" descr="Text&#10;&#10;Description automatically generated"/>
             <wp:cNvGraphicFramePr>
               <a:graphicFrameLocks xmlns:a="http://schemas.openxmlformats.org/drawingml/2006/main" noChangeAspect="1"/>
             </wp:cNvGraphicFramePr>
@@ -372,11 +368,11 @@
               <a:graphicData uri="http://schemas.openxmlformats.org/drawingml/2006/picture">
                 <pic:pic xmlns:pic="http://schemas.openxmlformats.org/drawingml/2006/picture">
                   <pic:nvPicPr>
-                    <pic:cNvPr id="17" name="Picture 17" descr="Graphical user interface, text&#10;&#10;Description automatically generated"/>
+                    <pic:cNvPr id="28" name="Picture 28" descr="Text&#10;&#10;Description automatically generated"/>
                     <pic:cNvPicPr/>
                   </pic:nvPicPr>
                   <pic:blipFill>
-                    <a:blip r:embed="rId11" cstate="print">
+                    <a:blip r:embed="rId11">
                       <a:extLst>
                         <a:ext uri="{28A0092B-C50C-407E-A947-70E740481C1C}">
                           <a14:useLocalDpi xmlns:a14="http://schemas.microsoft.com/office/drawing/2010/main" val="0"/>
@@ -390,7 +386,7 @@
                   <pic:spPr>
                     <a:xfrm>
                       <a:off x="0" y="0"/>
-                      <a:ext cx="5943600" cy="1892300"/>
+                      <a:ext cx="5867400" cy="1841500"/>
                     </a:xfrm>
                     <a:prstGeom prst="rect">
                       <a:avLst/>
@@ -402,17 +398,15 @@
           </wp:inline>
         </w:drawing>
       </w:r>
-    </w:p>
-    <w:p>
       <w:r>
         <w:rPr>
           <w:noProof/>
         </w:rPr>
         <w:drawing>
-          <wp:inline distT="0" distB="0" distL="0" distR="0" wp14:anchorId="4089130C" wp14:editId="3FBCBBA4">
-            <wp:extent cx="5943600" cy="1887855"/>
-            <wp:effectExtent l="0" t="0" r="0" b="4445"/>
-            <wp:docPr id="25" name="Picture 25" descr="Text&#10;&#10;Description automatically generated"/>
+          <wp:inline distT="0" distB="0" distL="0" distR="0" wp14:anchorId="44102410" wp14:editId="69588A33">
+            <wp:extent cx="5842000" cy="1816100"/>
+            <wp:effectExtent l="0" t="0" r="0" b="0"/>
+            <wp:docPr id="36" name="Picture 36" descr="Text&#10;&#10;Description automatically generated"/>
             <wp:cNvGraphicFramePr>
               <a:graphicFrameLocks xmlns:a="http://schemas.openxmlformats.org/drawingml/2006/main" noChangeAspect="1"/>
             </wp:cNvGraphicFramePr>
@@ -420,11 +414,11 @@
               <a:graphicData uri="http://schemas.openxmlformats.org/drawingml/2006/picture">
                 <pic:pic xmlns:pic="http://schemas.openxmlformats.org/drawingml/2006/picture">
                   <pic:nvPicPr>
-                    <pic:cNvPr id="25" name="Picture 25" descr="Text&#10;&#10;Description automatically generated"/>
+                    <pic:cNvPr id="36" name="Picture 36" descr="Text&#10;&#10;Description automatically generated"/>
                     <pic:cNvPicPr/>
                   </pic:nvPicPr>
                   <pic:blipFill>
-                    <a:blip r:embed="rId12" cstate="print">
+                    <a:blip r:embed="rId12">
                       <a:extLst>
                         <a:ext uri="{28A0092B-C50C-407E-A947-70E740481C1C}">
                           <a14:useLocalDpi xmlns:a14="http://schemas.microsoft.com/office/drawing/2010/main" val="0"/>
@@ -438,7 +432,7 @@
                   <pic:spPr>
                     <a:xfrm>
                       <a:off x="0" y="0"/>
-                      <a:ext cx="5943600" cy="1887855"/>
+                      <a:ext cx="5842000" cy="1816100"/>
                     </a:xfrm>
                     <a:prstGeom prst="rect">
                       <a:avLst/>
@@ -455,10 +449,10 @@
           <w:noProof/>
         </w:rPr>
         <w:drawing>
-          <wp:inline distT="0" distB="0" distL="0" distR="0" wp14:anchorId="61B8B084" wp14:editId="50799E64">
-            <wp:extent cx="5943600" cy="1881505"/>
+          <wp:inline distT="0" distB="0" distL="0" distR="0" wp14:anchorId="37D6200C" wp14:editId="6A03361A">
+            <wp:extent cx="5867400" cy="1828800"/>
             <wp:effectExtent l="0" t="0" r="0" b="0"/>
-            <wp:docPr id="20" name="Picture 20" descr="Text&#10;&#10;Description automatically generated"/>
+            <wp:docPr id="35" name="Picture 35" descr="Text&#10;&#10;Description automatically generated"/>
             <wp:cNvGraphicFramePr>
               <a:graphicFrameLocks xmlns:a="http://schemas.openxmlformats.org/drawingml/2006/main" noChangeAspect="1"/>
             </wp:cNvGraphicFramePr>
@@ -466,11 +460,11 @@
               <a:graphicData uri="http://schemas.openxmlformats.org/drawingml/2006/picture">
                 <pic:pic xmlns:pic="http://schemas.openxmlformats.org/drawingml/2006/picture">
                   <pic:nvPicPr>
-                    <pic:cNvPr id="20" name="Picture 20" descr="Text&#10;&#10;Description automatically generated"/>
+                    <pic:cNvPr id="35" name="Picture 35" descr="Text&#10;&#10;Description automatically generated"/>
                     <pic:cNvPicPr/>
                   </pic:nvPicPr>
                   <pic:blipFill>
-                    <a:blip r:embed="rId13" cstate="print">
+                    <a:blip r:embed="rId13">
                       <a:extLst>
                         <a:ext uri="{28A0092B-C50C-407E-A947-70E740481C1C}">
                           <a14:useLocalDpi xmlns:a14="http://schemas.microsoft.com/office/drawing/2010/main" val="0"/>
@@ -484,7 +478,7 @@
                   <pic:spPr>
                     <a:xfrm>
                       <a:off x="0" y="0"/>
-                      <a:ext cx="5943600" cy="1881505"/>
+                      <a:ext cx="5867400" cy="1828800"/>
                     </a:xfrm>
                     <a:prstGeom prst="rect">
                       <a:avLst/>
@@ -497,7 +491,6 @@
         </w:drawing>
       </w:r>
     </w:p>
-    <w:p/>
     <w:sectPr>
       <w:pgSz w:w="12240" w:h="15840"/>
       <w:pgMar w:top="1440" w:right="1440" w:bottom="1440" w:left="1440" w:header="720" w:footer="720" w:gutter="0"/>

</xml_diff>

<commit_message>
updated problem instances table
</commit_message>
<xml_diff>
--- a/Current MySQL RDS Database Schema.docx
+++ b/Current MySQL RDS Database Schema.docx
@@ -264,10 +264,10 @@
           <w:noProof/>
         </w:rPr>
         <w:drawing>
-          <wp:inline distT="0" distB="0" distL="0" distR="0" wp14:anchorId="66E0C410" wp14:editId="286DE5DD">
-            <wp:extent cx="5867400" cy="1841500"/>
+          <wp:inline distT="0" distB="0" distL="0" distR="0" wp14:anchorId="5DAEE1FB" wp14:editId="19E3B2B1">
+            <wp:extent cx="5854700" cy="1828800"/>
             <wp:effectExtent l="0" t="0" r="0" b="0"/>
-            <wp:docPr id="33" name="Picture 33" descr="Text&#10;&#10;Description automatically generated"/>
+            <wp:docPr id="34" name="Picture 34" descr="Text&#10;&#10;Description automatically generated"/>
             <wp:cNvGraphicFramePr>
               <a:graphicFrameLocks xmlns:a="http://schemas.openxmlformats.org/drawingml/2006/main" noChangeAspect="1"/>
             </wp:cNvGraphicFramePr>
@@ -275,11 +275,104 @@
               <a:graphicData uri="http://schemas.openxmlformats.org/drawingml/2006/picture">
                 <pic:pic xmlns:pic="http://schemas.openxmlformats.org/drawingml/2006/picture">
                   <pic:nvPicPr>
-                    <pic:cNvPr id="33" name="Picture 33" descr="Text&#10;&#10;Description automatically generated"/>
+                    <pic:cNvPr id="34" name="Picture 34" descr="Text&#10;&#10;Description automatically generated"/>
                     <pic:cNvPicPr/>
                   </pic:nvPicPr>
                   <pic:blipFill>
                     <a:blip r:embed="rId9">
+                      <a:extLst>
+                        <a:ext uri="{28A0092B-C50C-407E-A947-70E740481C1C}">
+                          <a14:useLocalDpi xmlns:a14="http://schemas.microsoft.com/office/drawing/2010/main" val="0"/>
+                        </a:ext>
+                      </a:extLst>
+                    </a:blip>
+                    <a:stretch>
+                      <a:fillRect/>
+                    </a:stretch>
+                  </pic:blipFill>
+                  <pic:spPr>
+                    <a:xfrm>
+                      <a:off x="0" y="0"/>
+                      <a:ext cx="5854700" cy="1828800"/>
+                    </a:xfrm>
+                    <a:prstGeom prst="rect">
+                      <a:avLst/>
+                    </a:prstGeom>
+                  </pic:spPr>
+                </pic:pic>
+              </a:graphicData>
+            </a:graphic>
+          </wp:inline>
+        </w:drawing>
+      </w:r>
+      <w:r>
+        <w:rPr>
+          <w:noProof/>
+        </w:rPr>
+        <w:drawing>
+          <wp:inline distT="0" distB="0" distL="0" distR="0" wp14:anchorId="5DEDE9C2" wp14:editId="283D9156">
+            <wp:extent cx="5943600" cy="1850390"/>
+            <wp:effectExtent l="0" t="0" r="0" b="3810"/>
+            <wp:docPr id="37" name="Picture 37" descr="Graphical user interface, text, application&#10;&#10;Description automatically generated"/>
+            <wp:cNvGraphicFramePr>
+              <a:graphicFrameLocks xmlns:a="http://schemas.openxmlformats.org/drawingml/2006/main" noChangeAspect="1"/>
+            </wp:cNvGraphicFramePr>
+            <a:graphic xmlns:a="http://schemas.openxmlformats.org/drawingml/2006/main">
+              <a:graphicData uri="http://schemas.openxmlformats.org/drawingml/2006/picture">
+                <pic:pic xmlns:pic="http://schemas.openxmlformats.org/drawingml/2006/picture">
+                  <pic:nvPicPr>
+                    <pic:cNvPr id="37" name="Picture 37" descr="Graphical user interface, text, application&#10;&#10;Description automatically generated"/>
+                    <pic:cNvPicPr/>
+                  </pic:nvPicPr>
+                  <pic:blipFill>
+                    <a:blip r:embed="rId10" cstate="print">
+                      <a:extLst>
+                        <a:ext uri="{28A0092B-C50C-407E-A947-70E740481C1C}">
+                          <a14:useLocalDpi xmlns:a14="http://schemas.microsoft.com/office/drawing/2010/main" val="0"/>
+                        </a:ext>
+                      </a:extLst>
+                    </a:blip>
+                    <a:stretch>
+                      <a:fillRect/>
+                    </a:stretch>
+                  </pic:blipFill>
+                  <pic:spPr>
+                    <a:xfrm>
+                      <a:off x="0" y="0"/>
+                      <a:ext cx="5943600" cy="1850390"/>
+                    </a:xfrm>
+                    <a:prstGeom prst="rect">
+                      <a:avLst/>
+                    </a:prstGeom>
+                  </pic:spPr>
+                </pic:pic>
+              </a:graphicData>
+            </a:graphic>
+          </wp:inline>
+        </w:drawing>
+      </w:r>
+      <w:r>
+        <w:rPr>
+          <w:noProof/>
+        </w:rPr>
+        <w:lastRenderedPageBreak/>
+        <w:drawing>
+          <wp:inline distT="0" distB="0" distL="0" distR="0" wp14:anchorId="7AF65090" wp14:editId="2B0685C2">
+            <wp:extent cx="5867400" cy="1841500"/>
+            <wp:effectExtent l="0" t="0" r="0" b="0"/>
+            <wp:docPr id="28" name="Picture 28" descr="Text&#10;&#10;Description automatically generated"/>
+            <wp:cNvGraphicFramePr>
+              <a:graphicFrameLocks xmlns:a="http://schemas.openxmlformats.org/drawingml/2006/main" noChangeAspect="1"/>
+            </wp:cNvGraphicFramePr>
+            <a:graphic xmlns:a="http://schemas.openxmlformats.org/drawingml/2006/main">
+              <a:graphicData uri="http://schemas.openxmlformats.org/drawingml/2006/picture">
+                <pic:pic xmlns:pic="http://schemas.openxmlformats.org/drawingml/2006/picture">
+                  <pic:nvPicPr>
+                    <pic:cNvPr id="28" name="Picture 28" descr="Text&#10;&#10;Description automatically generated"/>
+                    <pic:cNvPicPr/>
+                  </pic:nvPicPr>
+                  <pic:blipFill>
+                    <a:blip r:embed="rId11">
                       <a:extLst>
                         <a:ext uri="{28A0092B-C50C-407E-A947-70E740481C1C}">
                           <a14:useLocalDpi xmlns:a14="http://schemas.microsoft.com/office/drawing/2010/main" val="0"/>
@@ -310,10 +403,10 @@
           <w:noProof/>
         </w:rPr>
         <w:drawing>
-          <wp:inline distT="0" distB="0" distL="0" distR="0" wp14:anchorId="5DAEE1FB" wp14:editId="0607FE5E">
-            <wp:extent cx="5854700" cy="1828800"/>
-            <wp:effectExtent l="0" t="0" r="0" b="0"/>
-            <wp:docPr id="34" name="Picture 34" descr="Text&#10;&#10;Description automatically generated"/>
+          <wp:inline distT="0" distB="0" distL="0" distR="0" wp14:anchorId="49185F4F" wp14:editId="7DDCB5C5">
+            <wp:extent cx="5943600" cy="1865630"/>
+            <wp:effectExtent l="0" t="0" r="0" b="1270"/>
+            <wp:docPr id="38" name="Picture 38" descr="Graphical user interface, text&#10;&#10;Description automatically generated"/>
             <wp:cNvGraphicFramePr>
               <a:graphicFrameLocks xmlns:a="http://schemas.openxmlformats.org/drawingml/2006/main" noChangeAspect="1"/>
             </wp:cNvGraphicFramePr>
@@ -321,11 +414,11 @@
               <a:graphicData uri="http://schemas.openxmlformats.org/drawingml/2006/picture">
                 <pic:pic xmlns:pic="http://schemas.openxmlformats.org/drawingml/2006/picture">
                   <pic:nvPicPr>
-                    <pic:cNvPr id="34" name="Picture 34" descr="Text&#10;&#10;Description automatically generated"/>
+                    <pic:cNvPr id="38" name="Picture 38" descr="Graphical user interface, text&#10;&#10;Description automatically generated"/>
                     <pic:cNvPicPr/>
                   </pic:nvPicPr>
                   <pic:blipFill>
-                    <a:blip r:embed="rId10">
+                    <a:blip r:embed="rId12" cstate="print">
                       <a:extLst>
                         <a:ext uri="{28A0092B-C50C-407E-A947-70E740481C1C}">
                           <a14:useLocalDpi xmlns:a14="http://schemas.microsoft.com/office/drawing/2010/main" val="0"/>
@@ -339,100 +432,7 @@
                   <pic:spPr>
                     <a:xfrm>
                       <a:off x="0" y="0"/>
-                      <a:ext cx="5854700" cy="1828800"/>
-                    </a:xfrm>
-                    <a:prstGeom prst="rect">
-                      <a:avLst/>
-                    </a:prstGeom>
-                  </pic:spPr>
-                </pic:pic>
-              </a:graphicData>
-            </a:graphic>
-          </wp:inline>
-        </w:drawing>
-      </w:r>
-      <w:r>
-        <w:rPr>
-          <w:noProof/>
-        </w:rPr>
-        <w:lastRenderedPageBreak/>
-        <w:drawing>
-          <wp:inline distT="0" distB="0" distL="0" distR="0" wp14:anchorId="5DEDE9C2" wp14:editId="283D9156">
-            <wp:extent cx="5943600" cy="1850390"/>
-            <wp:effectExtent l="0" t="0" r="0" b="3810"/>
-            <wp:docPr id="37" name="Picture 37" descr="Graphical user interface, text, application&#10;&#10;Description automatically generated"/>
-            <wp:cNvGraphicFramePr>
-              <a:graphicFrameLocks xmlns:a="http://schemas.openxmlformats.org/drawingml/2006/main" noChangeAspect="1"/>
-            </wp:cNvGraphicFramePr>
-            <a:graphic xmlns:a="http://schemas.openxmlformats.org/drawingml/2006/main">
-              <a:graphicData uri="http://schemas.openxmlformats.org/drawingml/2006/picture">
-                <pic:pic xmlns:pic="http://schemas.openxmlformats.org/drawingml/2006/picture">
-                  <pic:nvPicPr>
-                    <pic:cNvPr id="37" name="Picture 37" descr="Graphical user interface, text, application&#10;&#10;Description automatically generated"/>
-                    <pic:cNvPicPr/>
-                  </pic:nvPicPr>
-                  <pic:blipFill>
-                    <a:blip r:embed="rId11" cstate="print">
-                      <a:extLst>
-                        <a:ext uri="{28A0092B-C50C-407E-A947-70E740481C1C}">
-                          <a14:useLocalDpi xmlns:a14="http://schemas.microsoft.com/office/drawing/2010/main" val="0"/>
-                        </a:ext>
-                      </a:extLst>
-                    </a:blip>
-                    <a:stretch>
-                      <a:fillRect/>
-                    </a:stretch>
-                  </pic:blipFill>
-                  <pic:spPr>
-                    <a:xfrm>
-                      <a:off x="0" y="0"/>
-                      <a:ext cx="5943600" cy="1850390"/>
-                    </a:xfrm>
-                    <a:prstGeom prst="rect">
-                      <a:avLst/>
-                    </a:prstGeom>
-                  </pic:spPr>
-                </pic:pic>
-              </a:graphicData>
-            </a:graphic>
-          </wp:inline>
-        </w:drawing>
-      </w:r>
-      <w:r>
-        <w:rPr>
-          <w:noProof/>
-        </w:rPr>
-        <w:drawing>
-          <wp:inline distT="0" distB="0" distL="0" distR="0" wp14:anchorId="7AF65090" wp14:editId="2B0685C2">
-            <wp:extent cx="5867400" cy="1841500"/>
-            <wp:effectExtent l="0" t="0" r="0" b="0"/>
-            <wp:docPr id="28" name="Picture 28" descr="Text&#10;&#10;Description automatically generated"/>
-            <wp:cNvGraphicFramePr>
-              <a:graphicFrameLocks xmlns:a="http://schemas.openxmlformats.org/drawingml/2006/main" noChangeAspect="1"/>
-            </wp:cNvGraphicFramePr>
-            <a:graphic xmlns:a="http://schemas.openxmlformats.org/drawingml/2006/main">
-              <a:graphicData uri="http://schemas.openxmlformats.org/drawingml/2006/picture">
-                <pic:pic xmlns:pic="http://schemas.openxmlformats.org/drawingml/2006/picture">
-                  <pic:nvPicPr>
-                    <pic:cNvPr id="28" name="Picture 28" descr="Text&#10;&#10;Description automatically generated"/>
-                    <pic:cNvPicPr/>
-                  </pic:nvPicPr>
-                  <pic:blipFill>
-                    <a:blip r:embed="rId12">
-                      <a:extLst>
-                        <a:ext uri="{28A0092B-C50C-407E-A947-70E740481C1C}">
-                          <a14:useLocalDpi xmlns:a14="http://schemas.microsoft.com/office/drawing/2010/main" val="0"/>
-                        </a:ext>
-                      </a:extLst>
-                    </a:blip>
-                    <a:stretch>
-                      <a:fillRect/>
-                    </a:stretch>
-                  </pic:blipFill>
-                  <pic:spPr>
-                    <a:xfrm>
-                      <a:off x="0" y="0"/>
-                      <a:ext cx="5867400" cy="1841500"/>
+                      <a:ext cx="5943600" cy="1865630"/>
                     </a:xfrm>
                     <a:prstGeom prst="rect">
                       <a:avLst/>

</xml_diff>

<commit_message>
Updates to user activity table
</commit_message>
<xml_diff>
--- a/Current MySQL RDS Database Schema.docx
+++ b/Current MySQL RDS Database Schema.docx
@@ -125,6 +125,53 @@
           <w:noProof/>
         </w:rPr>
         <w:drawing>
+          <wp:inline distT="0" distB="0" distL="0" distR="0" wp14:anchorId="02F9BB01" wp14:editId="397615B8">
+            <wp:extent cx="5943600" cy="1837690"/>
+            <wp:effectExtent l="0" t="0" r="0" b="3810"/>
+            <wp:docPr id="2" name="Picture 2" descr="Graphical user interface, text&#10;&#10;Description automatically generated"/>
+            <wp:cNvGraphicFramePr>
+              <a:graphicFrameLocks xmlns:a="http://schemas.openxmlformats.org/drawingml/2006/main" noChangeAspect="1"/>
+            </wp:cNvGraphicFramePr>
+            <a:graphic xmlns:a="http://schemas.openxmlformats.org/drawingml/2006/main">
+              <a:graphicData uri="http://schemas.openxmlformats.org/drawingml/2006/picture">
+                <pic:pic xmlns:pic="http://schemas.openxmlformats.org/drawingml/2006/picture">
+                  <pic:nvPicPr>
+                    <pic:cNvPr id="2" name="Picture 2" descr="Graphical user interface, text&#10;&#10;Description automatically generated"/>
+                    <pic:cNvPicPr/>
+                  </pic:nvPicPr>
+                  <pic:blipFill>
+                    <a:blip r:embed="rId6" cstate="print">
+                      <a:extLst>
+                        <a:ext uri="{28A0092B-C50C-407E-A947-70E740481C1C}">
+                          <a14:useLocalDpi xmlns:a14="http://schemas.microsoft.com/office/drawing/2010/main" val="0"/>
+                        </a:ext>
+                      </a:extLst>
+                    </a:blip>
+                    <a:stretch>
+                      <a:fillRect/>
+                    </a:stretch>
+                  </pic:blipFill>
+                  <pic:spPr>
+                    <a:xfrm>
+                      <a:off x="0" y="0"/>
+                      <a:ext cx="5943600" cy="1837690"/>
+                    </a:xfrm>
+                    <a:prstGeom prst="rect">
+                      <a:avLst/>
+                    </a:prstGeom>
+                  </pic:spPr>
+                </pic:pic>
+              </a:graphicData>
+            </a:graphic>
+          </wp:inline>
+        </w:drawing>
+      </w:r>
+      <w:r>
+        <w:rPr>
+          <w:noProof/>
+        </w:rPr>
+        <w:lastRenderedPageBreak/>
+        <w:drawing>
           <wp:inline distT="0" distB="0" distL="0" distR="0" wp14:anchorId="6913699C" wp14:editId="5CC575FB">
             <wp:extent cx="5943600" cy="1842135"/>
             <wp:effectExtent l="0" t="0" r="0" b="0"/>
@@ -140,7 +187,7 @@
                     <pic:cNvPicPr/>
                   </pic:nvPicPr>
                   <pic:blipFill>
-                    <a:blip r:embed="rId6" cstate="print">
+                    <a:blip r:embed="rId7" cstate="print">
                       <a:extLst>
                         <a:ext uri="{28A0092B-C50C-407E-A947-70E740481C1C}">
                           <a14:useLocalDpi xmlns:a14="http://schemas.microsoft.com/office/drawing/2010/main" val="0"/>
@@ -170,7 +217,6 @@
         <w:rPr>
           <w:noProof/>
         </w:rPr>
-        <w:lastRenderedPageBreak/>
         <w:drawing>
           <wp:inline distT="0" distB="0" distL="0" distR="0" wp14:anchorId="2717B5A2" wp14:editId="6445C68A">
             <wp:extent cx="5867400" cy="1828800"/>
@@ -187,7 +233,7 @@
                     <pic:cNvPicPr/>
                   </pic:nvPicPr>
                   <pic:blipFill>
-                    <a:blip r:embed="rId7">
+                    <a:blip r:embed="rId8">
                       <a:extLst>
                         <a:ext uri="{28A0092B-C50C-407E-A947-70E740481C1C}">
                           <a14:useLocalDpi xmlns:a14="http://schemas.microsoft.com/office/drawing/2010/main" val="0"/>
@@ -233,7 +279,7 @@
                     <pic:cNvPicPr/>
                   </pic:nvPicPr>
                   <pic:blipFill>
-                    <a:blip r:embed="rId8">
+                    <a:blip r:embed="rId9">
                       <a:extLst>
                         <a:ext uri="{28A0092B-C50C-407E-A947-70E740481C1C}">
                           <a14:useLocalDpi xmlns:a14="http://schemas.microsoft.com/office/drawing/2010/main" val="0"/>
@@ -279,7 +325,7 @@
                     <pic:cNvPicPr/>
                   </pic:nvPicPr>
                   <pic:blipFill>
-                    <a:blip r:embed="rId9">
+                    <a:blip r:embed="rId10">
                       <a:extLst>
                         <a:ext uri="{28A0092B-C50C-407E-A947-70E740481C1C}">
                           <a14:useLocalDpi xmlns:a14="http://schemas.microsoft.com/office/drawing/2010/main" val="0"/>
@@ -309,55 +355,9 @@
         <w:rPr>
           <w:noProof/>
         </w:rPr>
-        <w:drawing>
-          <wp:inline distT="0" distB="0" distL="0" distR="0" wp14:anchorId="5DEDE9C2" wp14:editId="283D9156">
-            <wp:extent cx="5943600" cy="1850390"/>
-            <wp:effectExtent l="0" t="0" r="0" b="3810"/>
-            <wp:docPr id="37" name="Picture 37" descr="Graphical user interface, text, application&#10;&#10;Description automatically generated"/>
-            <wp:cNvGraphicFramePr>
-              <a:graphicFrameLocks xmlns:a="http://schemas.openxmlformats.org/drawingml/2006/main" noChangeAspect="1"/>
-            </wp:cNvGraphicFramePr>
-            <a:graphic xmlns:a="http://schemas.openxmlformats.org/drawingml/2006/main">
-              <a:graphicData uri="http://schemas.openxmlformats.org/drawingml/2006/picture">
-                <pic:pic xmlns:pic="http://schemas.openxmlformats.org/drawingml/2006/picture">
-                  <pic:nvPicPr>
-                    <pic:cNvPr id="37" name="Picture 37" descr="Graphical user interface, text, application&#10;&#10;Description automatically generated"/>
-                    <pic:cNvPicPr/>
-                  </pic:nvPicPr>
-                  <pic:blipFill>
-                    <a:blip r:embed="rId10" cstate="print">
-                      <a:extLst>
-                        <a:ext uri="{28A0092B-C50C-407E-A947-70E740481C1C}">
-                          <a14:useLocalDpi xmlns:a14="http://schemas.microsoft.com/office/drawing/2010/main" val="0"/>
-                        </a:ext>
-                      </a:extLst>
-                    </a:blip>
-                    <a:stretch>
-                      <a:fillRect/>
-                    </a:stretch>
-                  </pic:blipFill>
-                  <pic:spPr>
-                    <a:xfrm>
-                      <a:off x="0" y="0"/>
-                      <a:ext cx="5943600" cy="1850390"/>
-                    </a:xfrm>
-                    <a:prstGeom prst="rect">
-                      <a:avLst/>
-                    </a:prstGeom>
-                  </pic:spPr>
-                </pic:pic>
-              </a:graphicData>
-            </a:graphic>
-          </wp:inline>
-        </w:drawing>
-      </w:r>
-      <w:r>
-        <w:rPr>
-          <w:noProof/>
-        </w:rPr>
         <w:lastRenderedPageBreak/>
         <w:drawing>
-          <wp:inline distT="0" distB="0" distL="0" distR="0" wp14:anchorId="7AF65090" wp14:editId="2B0685C2">
+          <wp:inline distT="0" distB="0" distL="0" distR="0" wp14:anchorId="7AF65090" wp14:editId="6F15D21B">
             <wp:extent cx="5867400" cy="1841500"/>
             <wp:effectExtent l="0" t="0" r="0" b="0"/>
             <wp:docPr id="28" name="Picture 28" descr="Text&#10;&#10;Description automatically generated"/>

</xml_diff>

<commit_message>
updates to machine config table
</commit_message>
<xml_diff>
--- a/Current MySQL RDS Database Schema.docx
+++ b/Current MySQL RDS Database Schema.docx
@@ -125,6 +125,53 @@
           <w:noProof/>
         </w:rPr>
         <w:drawing>
+          <wp:inline distT="0" distB="0" distL="0" distR="0" wp14:anchorId="7F5AA314" wp14:editId="1493FDAF">
+            <wp:extent cx="5943600" cy="1861185"/>
+            <wp:effectExtent l="0" t="0" r="0" b="5715"/>
+            <wp:docPr id="4" name="Picture 4" descr="Graphical user interface, text&#10;&#10;Description automatically generated"/>
+            <wp:cNvGraphicFramePr>
+              <a:graphicFrameLocks xmlns:a="http://schemas.openxmlformats.org/drawingml/2006/main" noChangeAspect="1"/>
+            </wp:cNvGraphicFramePr>
+            <a:graphic xmlns:a="http://schemas.openxmlformats.org/drawingml/2006/main">
+              <a:graphicData uri="http://schemas.openxmlformats.org/drawingml/2006/picture">
+                <pic:pic xmlns:pic="http://schemas.openxmlformats.org/drawingml/2006/picture">
+                  <pic:nvPicPr>
+                    <pic:cNvPr id="4" name="Picture 4" descr="Graphical user interface, text&#10;&#10;Description automatically generated"/>
+                    <pic:cNvPicPr/>
+                  </pic:nvPicPr>
+                  <pic:blipFill>
+                    <a:blip r:embed="rId6" cstate="print">
+                      <a:extLst>
+                        <a:ext uri="{28A0092B-C50C-407E-A947-70E740481C1C}">
+                          <a14:useLocalDpi xmlns:a14="http://schemas.microsoft.com/office/drawing/2010/main" val="0"/>
+                        </a:ext>
+                      </a:extLst>
+                    </a:blip>
+                    <a:stretch>
+                      <a:fillRect/>
+                    </a:stretch>
+                  </pic:blipFill>
+                  <pic:spPr>
+                    <a:xfrm>
+                      <a:off x="0" y="0"/>
+                      <a:ext cx="5943600" cy="1861185"/>
+                    </a:xfrm>
+                    <a:prstGeom prst="rect">
+                      <a:avLst/>
+                    </a:prstGeom>
+                  </pic:spPr>
+                </pic:pic>
+              </a:graphicData>
+            </a:graphic>
+          </wp:inline>
+        </w:drawing>
+      </w:r>
+      <w:r>
+        <w:rPr>
+          <w:noProof/>
+        </w:rPr>
+        <w:lastRenderedPageBreak/>
+        <w:drawing>
           <wp:inline distT="0" distB="0" distL="0" distR="0" wp14:anchorId="02F9BB01" wp14:editId="397615B8">
             <wp:extent cx="5943600" cy="1837690"/>
             <wp:effectExtent l="0" t="0" r="0" b="3810"/>
@@ -140,7 +187,7 @@
                     <pic:cNvPicPr/>
                   </pic:nvPicPr>
                   <pic:blipFill>
-                    <a:blip r:embed="rId6" cstate="print">
+                    <a:blip r:embed="rId7" cstate="print">
                       <a:extLst>
                         <a:ext uri="{28A0092B-C50C-407E-A947-70E740481C1C}">
                           <a14:useLocalDpi xmlns:a14="http://schemas.microsoft.com/office/drawing/2010/main" val="0"/>
@@ -170,7 +217,6 @@
         <w:rPr>
           <w:noProof/>
         </w:rPr>
-        <w:lastRenderedPageBreak/>
         <w:drawing>
           <wp:inline distT="0" distB="0" distL="0" distR="0" wp14:anchorId="6913699C" wp14:editId="5CC575FB">
             <wp:extent cx="5943600" cy="1842135"/>
@@ -187,7 +233,7 @@
                     <pic:cNvPicPr/>
                   </pic:nvPicPr>
                   <pic:blipFill>
-                    <a:blip r:embed="rId7" cstate="print">
+                    <a:blip r:embed="rId8" cstate="print">
                       <a:extLst>
                         <a:ext uri="{28A0092B-C50C-407E-A947-70E740481C1C}">
                           <a14:useLocalDpi xmlns:a14="http://schemas.microsoft.com/office/drawing/2010/main" val="0"/>
@@ -233,7 +279,7 @@
                     <pic:cNvPicPr/>
                   </pic:nvPicPr>
                   <pic:blipFill>
-                    <a:blip r:embed="rId8">
+                    <a:blip r:embed="rId9">
                       <a:extLst>
                         <a:ext uri="{28A0092B-C50C-407E-A947-70E740481C1C}">
                           <a14:useLocalDpi xmlns:a14="http://schemas.microsoft.com/office/drawing/2010/main" val="0"/>
@@ -264,53 +310,7 @@
           <w:noProof/>
         </w:rPr>
         <w:drawing>
-          <wp:inline distT="0" distB="0" distL="0" distR="0" wp14:anchorId="129095EC" wp14:editId="1D90D105">
-            <wp:extent cx="5867400" cy="1854200"/>
-            <wp:effectExtent l="0" t="0" r="0" b="0"/>
-            <wp:docPr id="32" name="Picture 32" descr="Graphical user interface, text&#10;&#10;Description automatically generated"/>
-            <wp:cNvGraphicFramePr>
-              <a:graphicFrameLocks xmlns:a="http://schemas.openxmlformats.org/drawingml/2006/main" noChangeAspect="1"/>
-            </wp:cNvGraphicFramePr>
-            <a:graphic xmlns:a="http://schemas.openxmlformats.org/drawingml/2006/main">
-              <a:graphicData uri="http://schemas.openxmlformats.org/drawingml/2006/picture">
-                <pic:pic xmlns:pic="http://schemas.openxmlformats.org/drawingml/2006/picture">
-                  <pic:nvPicPr>
-                    <pic:cNvPr id="32" name="Picture 32" descr="Graphical user interface, text&#10;&#10;Description automatically generated"/>
-                    <pic:cNvPicPr/>
-                  </pic:nvPicPr>
-                  <pic:blipFill>
-                    <a:blip r:embed="rId9">
-                      <a:extLst>
-                        <a:ext uri="{28A0092B-C50C-407E-A947-70E740481C1C}">
-                          <a14:useLocalDpi xmlns:a14="http://schemas.microsoft.com/office/drawing/2010/main" val="0"/>
-                        </a:ext>
-                      </a:extLst>
-                    </a:blip>
-                    <a:stretch>
-                      <a:fillRect/>
-                    </a:stretch>
-                  </pic:blipFill>
-                  <pic:spPr>
-                    <a:xfrm>
-                      <a:off x="0" y="0"/>
-                      <a:ext cx="5867400" cy="1854200"/>
-                    </a:xfrm>
-                    <a:prstGeom prst="rect">
-                      <a:avLst/>
-                    </a:prstGeom>
-                  </pic:spPr>
-                </pic:pic>
-              </a:graphicData>
-            </a:graphic>
-          </wp:inline>
-        </w:drawing>
-      </w:r>
-      <w:r>
-        <w:rPr>
-          <w:noProof/>
-        </w:rPr>
-        <w:drawing>
-          <wp:inline distT="0" distB="0" distL="0" distR="0" wp14:anchorId="26B96525" wp14:editId="296FC474">
+          <wp:inline distT="0" distB="0" distL="0" distR="0" wp14:anchorId="26B96525" wp14:editId="6B55EE29">
             <wp:extent cx="5943600" cy="1863090"/>
             <wp:effectExtent l="0" t="0" r="0" b="3810"/>
             <wp:docPr id="3" name="Picture 3" descr="Graphical user interface, text&#10;&#10;Description automatically generated"/>

</xml_diff>